<commit_message>
ML Assignment 2 update 2
</commit_message>
<xml_diff>
--- a/ass2/report.docx
+++ b/ass2/report.docx
@@ -1632,7 +1632,7 @@
         <mc:AlternateContent>
           <mc:Choice Requires="wps">
             <w:drawing>
-              <wp:anchor distT="45720" distB="45720" distL="114300" distR="114300" simplePos="0" relativeHeight="251665408" behindDoc="0" locked="0" layoutInCell="1" allowOverlap="1" wp14:anchorId="455C3F49" wp14:editId="7E9EF518">
+              <wp:anchor distT="45720" distB="45720" distL="114300" distR="114300" simplePos="0" relativeHeight="251665408" behindDoc="0" locked="0" layoutInCell="1" allowOverlap="1" wp14:anchorId="455C3F49" wp14:editId="7B1E5054">
                 <wp:simplePos x="0" y="0"/>
                 <wp:positionH relativeFrom="margin">
                   <wp:align>left</wp:align>
@@ -1675,7 +1675,105 @@
                       </wps:spPr>
                       <wps:txbx>
                         <w:txbxContent>
-                          <w:p/>
+                          <w:p>
+                            <w:r>
+                              <w:t xml:space="preserve">#we have agreed that this looks like 4 </w:t>
+                            </w:r>
+                            <w:proofErr w:type="spellStart"/>
+                            <w:r>
+                              <w:t>lcusters</w:t>
+                            </w:r>
+                            <w:proofErr w:type="spellEnd"/>
+                            <w:r>
+                              <w:t xml:space="preserve">. </w:t>
+                            </w:r>
+                            <w:proofErr w:type="gramStart"/>
+                            <w:r>
+                              <w:t>So</w:t>
+                            </w:r>
+                            <w:proofErr w:type="gramEnd"/>
+                            <w:r>
+                              <w:t xml:space="preserve"> trace the </w:t>
+                            </w:r>
+                          </w:p>
+                          <w:p>
+                            <w:proofErr w:type="spellStart"/>
+                            <w:r>
+                              <w:t>map_labels</w:t>
+                            </w:r>
+                            <w:proofErr w:type="spellEnd"/>
+                            <w:r>
+                              <w:t xml:space="preserve"> = </w:t>
+                            </w:r>
+                            <w:proofErr w:type="spellStart"/>
+                            <w:r>
+                              <w:t>oneSevOneSevSom.cluster</w:t>
+                            </w:r>
+                            <w:proofErr w:type="spellEnd"/>
+                            <w:r>
+                              <w:t>(</w:t>
+                            </w:r>
+                            <w:proofErr w:type="spellStart"/>
+                            <w:r>
+                              <w:t>n_clusters</w:t>
+                            </w:r>
+                            <w:proofErr w:type="spellEnd"/>
+                            <w:r>
+                              <w:t>=4)</w:t>
+                            </w:r>
+                          </w:p>
+                          <w:p>
+                            <w:proofErr w:type="spellStart"/>
+                            <w:r>
+                              <w:t>data_labels</w:t>
+                            </w:r>
+                            <w:proofErr w:type="spellEnd"/>
+                            <w:r>
+                              <w:t xml:space="preserve"> = </w:t>
+                            </w:r>
+                            <w:proofErr w:type="spellStart"/>
+                            <w:proofErr w:type="gramStart"/>
+                            <w:r>
+                              <w:t>np.array</w:t>
+                            </w:r>
+                            <w:proofErr w:type="spellEnd"/>
+                            <w:proofErr w:type="gramEnd"/>
+                            <w:r>
+                              <w:t>([</w:t>
+                            </w:r>
+                            <w:proofErr w:type="spellStart"/>
+                            <w:r>
+                              <w:t>map_labels</w:t>
+                            </w:r>
+                            <w:proofErr w:type="spellEnd"/>
+                            <w:r>
+                              <w:t xml:space="preserve">[int(k)] </w:t>
+                            </w:r>
+                            <w:proofErr w:type="spellStart"/>
+                            <w:r>
+                              <w:t>for k</w:t>
+                            </w:r>
+                            <w:proofErr w:type="spellEnd"/>
+                            <w:r>
+                              <w:t xml:space="preserve"> in </w:t>
+                            </w:r>
+                            <w:proofErr w:type="spellStart"/>
+                            <w:r>
+                              <w:t>oneSevOneSevSom</w:t>
+                            </w:r>
+                            <w:proofErr w:type="spellEnd"/>
+                            <w:r>
+                              <w:t>._</w:t>
+                            </w:r>
+                            <w:proofErr w:type="spellStart"/>
+                            <w:r>
+                              <w:t>bmu</w:t>
+                            </w:r>
+                            <w:proofErr w:type="spellEnd"/>
+                            <w:r>
+                              <w:t>[0]]) # mapping labels from grid to original data</w:t>
+                            </w:r>
+                          </w:p>
                         </w:txbxContent>
                       </wps:txbx>
                       <wps:bodyPr rot="0" vert="horz" wrap="square" lIns="91440" tIns="45720" rIns="91440" bIns="45720" anchor="t" anchorCtr="0">
@@ -1698,7 +1796,105 @@
               <v:shape w14:anchorId="455C3F49" id="_x0000_s1029" type="#_x0000_t202" style="position:absolute;margin-left:0;margin-top:22.15pt;width:449.3pt;height:67.8pt;z-index:251665408;visibility:visible;mso-wrap-style:square;mso-width-percent:0;mso-height-percent:0;mso-wrap-distance-left:9pt;mso-wrap-distance-top:3.6pt;mso-wrap-distance-right:9pt;mso-wrap-distance-bottom:3.6pt;mso-position-horizontal:left;mso-position-horizontal-relative:margin;mso-position-vertical:absolute;mso-position-vertical-relative:text;mso-width-percent:0;mso-height-percent:0;mso-width-relative:margin;mso-height-relative:margin;v-text-anchor:top" o:gfxdata="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">
                 <v:textbox>
                   <w:txbxContent>
-                    <w:p/>
+                    <w:p>
+                      <w:r>
+                        <w:t xml:space="preserve">#we have agreed that this looks like 4 </w:t>
+                      </w:r>
+                      <w:proofErr w:type="spellStart"/>
+                      <w:r>
+                        <w:t>lcusters</w:t>
+                      </w:r>
+                      <w:proofErr w:type="spellEnd"/>
+                      <w:r>
+                        <w:t xml:space="preserve">. </w:t>
+                      </w:r>
+                      <w:proofErr w:type="gramStart"/>
+                      <w:r>
+                        <w:t>So</w:t>
+                      </w:r>
+                      <w:proofErr w:type="gramEnd"/>
+                      <w:r>
+                        <w:t xml:space="preserve"> trace the </w:t>
+                      </w:r>
+                    </w:p>
+                    <w:p>
+                      <w:proofErr w:type="spellStart"/>
+                      <w:r>
+                        <w:t>map_labels</w:t>
+                      </w:r>
+                      <w:proofErr w:type="spellEnd"/>
+                      <w:r>
+                        <w:t xml:space="preserve"> = </w:t>
+                      </w:r>
+                      <w:proofErr w:type="spellStart"/>
+                      <w:r>
+                        <w:t>oneSevOneSevSom.cluster</w:t>
+                      </w:r>
+                      <w:proofErr w:type="spellEnd"/>
+                      <w:r>
+                        <w:t>(</w:t>
+                      </w:r>
+                      <w:proofErr w:type="spellStart"/>
+                      <w:r>
+                        <w:t>n_clusters</w:t>
+                      </w:r>
+                      <w:proofErr w:type="spellEnd"/>
+                      <w:r>
+                        <w:t>=4)</w:t>
+                      </w:r>
+                    </w:p>
+                    <w:p>
+                      <w:proofErr w:type="spellStart"/>
+                      <w:r>
+                        <w:t>data_labels</w:t>
+                      </w:r>
+                      <w:proofErr w:type="spellEnd"/>
+                      <w:r>
+                        <w:t xml:space="preserve"> = </w:t>
+                      </w:r>
+                      <w:proofErr w:type="spellStart"/>
+                      <w:proofErr w:type="gramStart"/>
+                      <w:r>
+                        <w:t>np.array</w:t>
+                      </w:r>
+                      <w:proofErr w:type="spellEnd"/>
+                      <w:proofErr w:type="gramEnd"/>
+                      <w:r>
+                        <w:t>([</w:t>
+                      </w:r>
+                      <w:proofErr w:type="spellStart"/>
+                      <w:r>
+                        <w:t>map_labels</w:t>
+                      </w:r>
+                      <w:proofErr w:type="spellEnd"/>
+                      <w:r>
+                        <w:t xml:space="preserve">[int(k)] </w:t>
+                      </w:r>
+                      <w:proofErr w:type="spellStart"/>
+                      <w:r>
+                        <w:t>for k</w:t>
+                      </w:r>
+                      <w:proofErr w:type="spellEnd"/>
+                      <w:r>
+                        <w:t xml:space="preserve"> in </w:t>
+                      </w:r>
+                      <w:proofErr w:type="spellStart"/>
+                      <w:r>
+                        <w:t>oneSevOneSevSom</w:t>
+                      </w:r>
+                      <w:proofErr w:type="spellEnd"/>
+                      <w:r>
+                        <w:t>._</w:t>
+                      </w:r>
+                      <w:proofErr w:type="spellStart"/>
+                      <w:r>
+                        <w:t>bmu</w:t>
+                      </w:r>
+                      <w:proofErr w:type="spellEnd"/>
+                      <w:r>
+                        <w:t>[0]]) # mapping labels from grid to original data</w:t>
+                      </w:r>
+                    </w:p>
                   </w:txbxContent>
                 </v:textbox>
                 <w10:wrap type="square" anchorx="margin"/>
@@ -1748,8 +1944,8 @@
         <w:tblLook w:val="04A0" w:firstRow="1" w:lastRow="0" w:firstColumn="1" w:lastColumn="0" w:noHBand="0" w:noVBand="1"/>
       </w:tblPr>
       <w:tblGrid>
-        <w:gridCol w:w="2250"/>
-        <w:gridCol w:w="2254"/>
+        <w:gridCol w:w="2251"/>
+        <w:gridCol w:w="2253"/>
         <w:gridCol w:w="2256"/>
         <w:gridCol w:w="2256"/>
       </w:tblGrid>
@@ -1867,7 +2063,7 @@
                 <w:noProof/>
               </w:rPr>
               <w:drawing>
-                <wp:inline distT="0" distB="0" distL="0" distR="0" wp14:anchorId="1D83E1B5" wp14:editId="6776AA14">
+                <wp:inline distT="0" distB="0" distL="0" distR="0" wp14:anchorId="1D83E1B5" wp14:editId="38FC2D00">
                   <wp:extent cx="1287207" cy="1269475"/>
                   <wp:effectExtent l="0" t="0" r="8255" b="6985"/>
                   <wp:docPr id="12" name="Picture 12"/>
@@ -1981,7 +2177,7 @@
           </w:tcPr>
           <w:p>
             <w:r>
-              <w:t>inconclusive</w:t>
+              <w:t>1 ~ inconclusive</w:t>
             </w:r>
           </w:p>
         </w:tc>
@@ -2015,51 +2211,492 @@
             <w:r>
               <w:t>Training Time</w:t>
             </w:r>
-            <w:bookmarkStart w:id="0" w:name="_GoBack"/>
-            <w:bookmarkEnd w:id="0"/>
+            <w:r>
+              <w:t xml:space="preserve"> (s)</w:t>
+            </w:r>
           </w:p>
         </w:tc>
         <w:tc>
           <w:tcPr>
             <w:tcW w:w="2254" w:type="dxa"/>
           </w:tcPr>
-          <w:p/>
+          <w:p>
+            <w:r>
+              <w:t>0.253000</w:t>
+            </w:r>
+          </w:p>
         </w:tc>
         <w:tc>
           <w:tcPr>
             <w:tcW w:w="2254" w:type="dxa"/>
           </w:tcPr>
-          <w:p/>
+          <w:p>
+            <w:r>
+              <w:t>0.801000</w:t>
+            </w:r>
+          </w:p>
         </w:tc>
         <w:tc>
           <w:tcPr>
             <w:tcW w:w="2254" w:type="dxa"/>
           </w:tcPr>
-          <w:p/>
+          <w:p>
+            <w:r>
+              <w:t>17.24500</w:t>
+            </w:r>
+          </w:p>
+        </w:tc>
+      </w:tr>
+      <w:tr>
+        <w:tc>
+          <w:tcPr>
+            <w:tcW w:w="2254" w:type="dxa"/>
+          </w:tcPr>
+          <w:p>
+            <w:r>
+              <w:t>Quantization Error</w:t>
+            </w:r>
+          </w:p>
+        </w:tc>
+        <w:tc>
+          <w:tcPr>
+            <w:tcW w:w="2254" w:type="dxa"/>
+          </w:tcPr>
+          <w:p>
+            <w:r>
+              <w:t>0.746467</w:t>
+            </w:r>
+          </w:p>
+        </w:tc>
+        <w:tc>
+          <w:tcPr>
+            <w:tcW w:w="2254" w:type="dxa"/>
+          </w:tcPr>
+          <w:p>
+            <w:r>
+              <w:t>0.320556</w:t>
+            </w:r>
+          </w:p>
+        </w:tc>
+        <w:tc>
+          <w:tcPr>
+            <w:tcW w:w="2254" w:type="dxa"/>
+          </w:tcPr>
+          <w:p>
+            <w:r>
+              <w:t>0.138652</w:t>
+            </w:r>
+          </w:p>
         </w:tc>
       </w:tr>
     </w:tbl>
     <w:p/>
     <w:p>
       <w:r>
-        <w:t xml:space="preserve">We think 4 is </w:t>
-      </w:r>
-      <w:r>
-        <w:t>enough</w:t>
-      </w:r>
-      <w:r>
-        <w:t xml:space="preserve"> so </w:t>
-      </w:r>
-      <w:r>
-        <w:t xml:space="preserve">we then proceed </w:t>
-      </w:r>
-    </w:p>
-    <w:p>
-      <w:r>
+        <w:rPr>
+          <w:noProof/>
+        </w:rPr>
+        <mc:AlternateContent>
+          <mc:Choice Requires="wps">
+            <w:drawing>
+              <wp:anchor distT="45720" distB="45720" distL="114300" distR="114300" simplePos="0" relativeHeight="251667456" behindDoc="0" locked="0" layoutInCell="1" allowOverlap="1" wp14:anchorId="6367E10E" wp14:editId="1335A4BE">
+                <wp:simplePos x="0" y="0"/>
+                <wp:positionH relativeFrom="margin">
+                  <wp:align>right</wp:align>
+                </wp:positionH>
+                <wp:positionV relativeFrom="paragraph">
+                  <wp:posOffset>459884</wp:posOffset>
+                </wp:positionV>
+                <wp:extent cx="5706110" cy="669290"/>
+                <wp:effectExtent l="0" t="0" r="27940" b="16510"/>
+                <wp:wrapSquare wrapText="bothSides"/>
+                <wp:docPr id="17" name="Text Box 2"/>
+                <wp:cNvGraphicFramePr>
+                  <a:graphicFrameLocks xmlns:a="http://schemas.openxmlformats.org/drawingml/2006/main"/>
+                </wp:cNvGraphicFramePr>
+                <a:graphic xmlns:a="http://schemas.openxmlformats.org/drawingml/2006/main">
+                  <a:graphicData uri="http://schemas.microsoft.com/office/word/2010/wordprocessingShape">
+                    <wps:wsp>
+                      <wps:cNvSpPr txBox="1">
+                        <a:spLocks noChangeArrowheads="1"/>
+                      </wps:cNvSpPr>
+                      <wps:spPr bwMode="auto">
+                        <a:xfrm>
+                          <a:off x="0" y="0"/>
+                          <a:ext cx="5706110" cy="669290"/>
+                        </a:xfrm>
+                        <a:prstGeom prst="rect">
+                          <a:avLst/>
+                        </a:prstGeom>
+                        <a:solidFill>
+                          <a:srgbClr val="FFFFFF"/>
+                        </a:solidFill>
+                        <a:ln w="9525">
+                          <a:solidFill>
+                            <a:srgbClr val="000000"/>
+                          </a:solidFill>
+                          <a:miter lim="800000"/>
+                          <a:headEnd/>
+                          <a:tailEnd/>
+                        </a:ln>
+                      </wps:spPr>
+                      <wps:txbx>
+                        <w:txbxContent>
+                          <w:p>
+                            <w:proofErr w:type="spellStart"/>
+                            <w:r>
+                              <w:t>map_labels</w:t>
+                            </w:r>
+                            <w:proofErr w:type="spellEnd"/>
+                            <w:r>
+                              <w:t xml:space="preserve"> = </w:t>
+                            </w:r>
+                            <w:proofErr w:type="spellStart"/>
+                            <w:r>
+                              <w:t>oneSevOneSevSom.cluster</w:t>
+                            </w:r>
+                            <w:proofErr w:type="spellEnd"/>
+                            <w:r>
+                              <w:t>(</w:t>
+                            </w:r>
+                            <w:proofErr w:type="spellStart"/>
+                            <w:r>
+                              <w:t>n_clusters</w:t>
+                            </w:r>
+                            <w:proofErr w:type="spellEnd"/>
+                            <w:r>
+                              <w:t>=4)</w:t>
+                            </w:r>
+                            <w:r>
+                              <w:br/>
+                            </w:r>
+                            <w:proofErr w:type="spellStart"/>
+                            <w:r>
+                              <w:t>data_labels</w:t>
+                            </w:r>
+                            <w:proofErr w:type="spellEnd"/>
+                            <w:r>
+                              <w:t xml:space="preserve"> = </w:t>
+                            </w:r>
+                            <w:proofErr w:type="spellStart"/>
+                            <w:proofErr w:type="gramStart"/>
+                            <w:r>
+                              <w:t>np.array</w:t>
+                            </w:r>
+                            <w:proofErr w:type="spellEnd"/>
+                            <w:proofErr w:type="gramEnd"/>
+                            <w:r>
+                              <w:t>([</w:t>
+                            </w:r>
+                            <w:proofErr w:type="spellStart"/>
+                            <w:r>
+                              <w:t>map_labels</w:t>
+                            </w:r>
+                            <w:proofErr w:type="spellEnd"/>
+                            <w:r>
+                              <w:t xml:space="preserve">[int(k)] </w:t>
+                            </w:r>
+                            <w:proofErr w:type="spellStart"/>
+                            <w:r>
+                              <w:t>for k</w:t>
+                            </w:r>
+                            <w:proofErr w:type="spellEnd"/>
+                            <w:r>
+                              <w:t xml:space="preserve"> in </w:t>
+                            </w:r>
+                            <w:proofErr w:type="spellStart"/>
+                            <w:r>
+                              <w:t>oneSevOneSevSom</w:t>
+                            </w:r>
+                            <w:proofErr w:type="spellEnd"/>
+                            <w:r>
+                              <w:t>._</w:t>
+                            </w:r>
+                            <w:proofErr w:type="spellStart"/>
+                            <w:r>
+                              <w:t>bmu</w:t>
+                            </w:r>
+                            <w:proofErr w:type="spellEnd"/>
+                            <w:r>
+                              <w:t xml:space="preserve">[0]]) </w:t>
+                            </w:r>
+                            <w:r>
+                              <w:br/>
+                            </w:r>
+                            <w:proofErr w:type="spellStart"/>
+                            <w:r>
+                              <w:t>map_labels</w:t>
+                            </w:r>
+                            <w:proofErr w:type="spellEnd"/>
+                          </w:p>
+                        </w:txbxContent>
+                      </wps:txbx>
+                      <wps:bodyPr rot="0" vert="horz" wrap="square" lIns="91440" tIns="45720" rIns="91440" bIns="45720" anchor="t" anchorCtr="0">
+                        <a:noAutofit/>
+                      </wps:bodyPr>
+                    </wps:wsp>
+                  </a:graphicData>
+                </a:graphic>
+                <wp14:sizeRelH relativeFrom="margin">
+                  <wp14:pctWidth>0</wp14:pctWidth>
+                </wp14:sizeRelH>
+                <wp14:sizeRelV relativeFrom="margin">
+                  <wp14:pctHeight>0</wp14:pctHeight>
+                </wp14:sizeRelV>
+              </wp:anchor>
+            </w:drawing>
+          </mc:Choice>
+          <mc:Fallback>
+            <w:pict>
+              <v:shape w14:anchorId="6367E10E" id="_x0000_s1030" type="#_x0000_t202" style="position:absolute;margin-left:398.1pt;margin-top:36.2pt;width:449.3pt;height:52.7pt;z-index:251667456;visibility:visible;mso-wrap-style:square;mso-width-percent:0;mso-height-percent:0;mso-wrap-distance-left:9pt;mso-wrap-distance-top:3.6pt;mso-wrap-distance-right:9pt;mso-wrap-distance-bottom:3.6pt;mso-position-horizontal:right;mso-position-horizontal-relative:margin;mso-position-vertical:absolute;mso-position-vertical-relative:text;mso-width-percent:0;mso-height-percent:0;mso-width-relative:margin;mso-height-relative:margin;v-text-anchor:top" o:gfxdata="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">
+                <v:textbox>
+                  <w:txbxContent>
+                    <w:p>
+                      <w:proofErr w:type="spellStart"/>
+                      <w:r>
+                        <w:t>map_labels</w:t>
+                      </w:r>
+                      <w:proofErr w:type="spellEnd"/>
+                      <w:r>
+                        <w:t xml:space="preserve"> = </w:t>
+                      </w:r>
+                      <w:proofErr w:type="spellStart"/>
+                      <w:r>
+                        <w:t>oneSevOneSevSom.cluster</w:t>
+                      </w:r>
+                      <w:proofErr w:type="spellEnd"/>
+                      <w:r>
+                        <w:t>(</w:t>
+                      </w:r>
+                      <w:proofErr w:type="spellStart"/>
+                      <w:r>
+                        <w:t>n_clusters</w:t>
+                      </w:r>
+                      <w:proofErr w:type="spellEnd"/>
+                      <w:r>
+                        <w:t>=4)</w:t>
+                      </w:r>
+                      <w:r>
+                        <w:br/>
+                      </w:r>
+                      <w:proofErr w:type="spellStart"/>
+                      <w:r>
+                        <w:t>data_labels</w:t>
+                      </w:r>
+                      <w:proofErr w:type="spellEnd"/>
+                      <w:r>
+                        <w:t xml:space="preserve"> = </w:t>
+                      </w:r>
+                      <w:proofErr w:type="spellStart"/>
+                      <w:proofErr w:type="gramStart"/>
+                      <w:r>
+                        <w:t>np.array</w:t>
+                      </w:r>
+                      <w:proofErr w:type="spellEnd"/>
+                      <w:proofErr w:type="gramEnd"/>
+                      <w:r>
+                        <w:t>([</w:t>
+                      </w:r>
+                      <w:proofErr w:type="spellStart"/>
+                      <w:r>
+                        <w:t>map_labels</w:t>
+                      </w:r>
+                      <w:proofErr w:type="spellEnd"/>
+                      <w:r>
+                        <w:t xml:space="preserve">[int(k)] </w:t>
+                      </w:r>
+                      <w:proofErr w:type="spellStart"/>
+                      <w:r>
+                        <w:t>for k</w:t>
+                      </w:r>
+                      <w:proofErr w:type="spellEnd"/>
+                      <w:r>
+                        <w:t xml:space="preserve"> in </w:t>
+                      </w:r>
+                      <w:proofErr w:type="spellStart"/>
+                      <w:r>
+                        <w:t>oneSevOneSevSom</w:t>
+                      </w:r>
+                      <w:proofErr w:type="spellEnd"/>
+                      <w:r>
+                        <w:t>._</w:t>
+                      </w:r>
+                      <w:proofErr w:type="spellStart"/>
+                      <w:r>
+                        <w:t>bmu</w:t>
+                      </w:r>
+                      <w:proofErr w:type="spellEnd"/>
+                      <w:r>
+                        <w:t xml:space="preserve">[0]]) </w:t>
+                      </w:r>
+                      <w:r>
+                        <w:br/>
+                      </w:r>
+                      <w:proofErr w:type="spellStart"/>
+                      <w:r>
+                        <w:t>map_labels</w:t>
+                      </w:r>
+                      <w:proofErr w:type="spellEnd"/>
+                    </w:p>
+                  </w:txbxContent>
+                </v:textbox>
+                <w10:wrap type="square" anchorx="margin"/>
+              </v:shape>
+            </w:pict>
+          </mc:Fallback>
+        </mc:AlternateContent>
+      </w:r>
+      <w:r>
+        <w:t>We think 4</w:t>
+      </w:r>
+      <w:r>
+        <w:t xml:space="preserve"> clusters from map size 17 by 17</w:t>
+      </w:r>
+      <w:r>
+        <w:t xml:space="preserve"> is </w:t>
+      </w:r>
+      <w:proofErr w:type="gramStart"/>
+      <w:r>
+        <w:t>sufficient</w:t>
+      </w:r>
+      <w:proofErr w:type="gramEnd"/>
+      <w:r>
+        <w:t>. SOMPY allows us to assign clusters to datapoints.</w:t>
+      </w:r>
+      <w:r>
+        <w:br/>
+      </w:r>
+      <w:r>
+        <w:br/>
+        <w:t>Based on the Result</w:t>
+      </w:r>
+    </w:p>
+    <w:p>
+      <w:r>
+        <w:rPr>
+          <w:noProof/>
+        </w:rPr>
+        <w:lastRenderedPageBreak/>
+        <w:drawing>
+          <wp:inline distT="0" distB="0" distL="0" distR="0" wp14:anchorId="47B5912A" wp14:editId="113F7CF4">
+            <wp:extent cx="4440025" cy="2707120"/>
+            <wp:effectExtent l="0" t="0" r="0" b="0"/>
+            <wp:docPr id="18" name="Picture 18"/>
+            <wp:cNvGraphicFramePr>
+              <a:graphicFrameLocks xmlns:a="http://schemas.openxmlformats.org/drawingml/2006/main" noChangeAspect="1"/>
+            </wp:cNvGraphicFramePr>
+            <a:graphic xmlns:a="http://schemas.openxmlformats.org/drawingml/2006/main">
+              <a:graphicData uri="http://schemas.openxmlformats.org/drawingml/2006/picture">
+                <pic:pic xmlns:pic="http://schemas.openxmlformats.org/drawingml/2006/picture">
+                  <pic:nvPicPr>
+                    <pic:cNvPr id="18" name="Capture.PNG"/>
+                    <pic:cNvPicPr/>
+                  </pic:nvPicPr>
+                  <pic:blipFill>
+                    <a:blip r:embed="rId14">
+                      <a:extLst>
+                        <a:ext uri="{28A0092B-C50C-407E-A947-70E740481C1C}">
+                          <a14:useLocalDpi xmlns:a14="http://schemas.microsoft.com/office/drawing/2010/main" val="0"/>
+                        </a:ext>
+                      </a:extLst>
+                    </a:blip>
+                    <a:stretch>
+                      <a:fillRect/>
+                    </a:stretch>
+                  </pic:blipFill>
+                  <pic:spPr>
+                    <a:xfrm>
+                      <a:off x="0" y="0"/>
+                      <a:ext cx="4656575" cy="2839153"/>
+                    </a:xfrm>
+                    <a:prstGeom prst="rect">
+                      <a:avLst/>
+                    </a:prstGeom>
+                  </pic:spPr>
+                </pic:pic>
+              </a:graphicData>
+            </a:graphic>
+          </wp:inline>
+        </w:drawing>
+      </w:r>
+    </w:p>
+    <w:p>
+      <w:r>
+        <w:lastRenderedPageBreak/>
         <w:t>Now visualize clusters:</w:t>
       </w:r>
+      <w:r>
+        <w:rPr>
+          <w:noProof/>
+        </w:rPr>
+        <w:drawing>
+          <wp:inline distT="0" distB="0" distL="0" distR="0" wp14:anchorId="54A3E845" wp14:editId="2F5DC7FD">
+            <wp:extent cx="5731510" cy="5955030"/>
+            <wp:effectExtent l="0" t="0" r="2540" b="7620"/>
+            <wp:docPr id="16" name="Picture 16"/>
+            <wp:cNvGraphicFramePr>
+              <a:graphicFrameLocks xmlns:a="http://schemas.openxmlformats.org/drawingml/2006/main" noChangeAspect="1"/>
+            </wp:cNvGraphicFramePr>
+            <a:graphic xmlns:a="http://schemas.openxmlformats.org/drawingml/2006/main">
+              <a:graphicData uri="http://schemas.openxmlformats.org/drawingml/2006/picture">
+                <pic:pic xmlns:pic="http://schemas.openxmlformats.org/drawingml/2006/picture">
+                  <pic:nvPicPr>
+                    <pic:cNvPr id="16" name="combined.png"/>
+                    <pic:cNvPicPr/>
+                  </pic:nvPicPr>
+                  <pic:blipFill>
+                    <a:blip r:embed="rId15">
+                      <a:extLst>
+                        <a:ext uri="{28A0092B-C50C-407E-A947-70E740481C1C}">
+                          <a14:useLocalDpi xmlns:a14="http://schemas.microsoft.com/office/drawing/2010/main" val="0"/>
+                        </a:ext>
+                      </a:extLst>
+                    </a:blip>
+                    <a:stretch>
+                      <a:fillRect/>
+                    </a:stretch>
+                  </pic:blipFill>
+                  <pic:spPr>
+                    <a:xfrm>
+                      <a:off x="0" y="0"/>
+                      <a:ext cx="5731510" cy="5955030"/>
+                    </a:xfrm>
+                    <a:prstGeom prst="rect">
+                      <a:avLst/>
+                    </a:prstGeom>
+                  </pic:spPr>
+                </pic:pic>
+              </a:graphicData>
+            </a:graphic>
+          </wp:inline>
+        </w:drawing>
+      </w:r>
+    </w:p>
+    <w:p>
+      <w:r>
+        <w:t>Interpretation.</w:t>
+      </w:r>
+    </w:p>
+    <w:p>
+      <w:r>
+        <w:t>We can see</w:t>
+      </w:r>
+      <w:r>
+        <w:t xml:space="preserve"> </w:t>
+      </w:r>
+      <w:r>
+        <w:t>th</w:t>
+      </w:r>
+      <w:r>
+        <w:t>e</w:t>
+      </w:r>
+      <w:r>
+        <w:t xml:space="preserve">re is some similarity </w:t>
+      </w:r>
     </w:p>
     <w:p/>
+    <w:p/>
+    <w:p/>
     <w:p>
       <w:pPr>
         <w:pStyle w:val="Heading3"/>
@@ -2068,6 +2705,10 @@
         <w:t>Longitude Latitude Depth</w:t>
       </w:r>
     </w:p>
+    <w:p/>
+    <w:p/>
+    <w:p/>
+    <w:p/>
     <w:tbl>
       <w:tblPr>
         <w:tblStyle w:val="TableGrid"/>
@@ -2075,10 +2716,10 @@
         <w:tblLook w:val="04A0" w:firstRow="1" w:lastRow="0" w:firstColumn="1" w:lastColumn="0" w:noHBand="0" w:noVBand="1"/>
       </w:tblPr>
       <w:tblGrid>
-        <w:gridCol w:w="2250"/>
-        <w:gridCol w:w="2254"/>
-        <w:gridCol w:w="2256"/>
-        <w:gridCol w:w="2256"/>
+        <w:gridCol w:w="1305"/>
+        <w:gridCol w:w="2394"/>
+        <w:gridCol w:w="2671"/>
+        <w:gridCol w:w="2646"/>
       </w:tblGrid>
       <w:tr>
         <w:tc>
@@ -2141,10 +2782,10 @@
                 <w:noProof/>
               </w:rPr>
               <w:drawing>
-                <wp:inline distT="0" distB="0" distL="0" distR="0" wp14:anchorId="37126EC8" wp14:editId="5930B8E9">
-                  <wp:extent cx="1196340" cy="1293341"/>
-                  <wp:effectExtent l="0" t="0" r="3810" b="2540"/>
-                  <wp:docPr id="10" name="Picture 10"/>
+                <wp:inline distT="0" distB="0" distL="0" distR="0" wp14:anchorId="27619EAE" wp14:editId="6BE44388">
+                  <wp:extent cx="1470235" cy="1640264"/>
+                  <wp:effectExtent l="0" t="0" r="0" b="0"/>
+                  <wp:docPr id="19" name="Picture 19"/>
                   <wp:cNvGraphicFramePr>
                     <a:graphicFrameLocks xmlns:a="http://schemas.openxmlformats.org/drawingml/2006/main" noChangeAspect="1"/>
                   </wp:cNvGraphicFramePr>
@@ -2152,11 +2793,11 @@
                     <a:graphicData uri="http://schemas.openxmlformats.org/drawingml/2006/picture">
                       <pic:pic xmlns:pic="http://schemas.openxmlformats.org/drawingml/2006/picture">
                         <pic:nvPicPr>
-                          <pic:cNvPr id="11" name="umatrix6x6.PNG"/>
+                          <pic:cNvPr id="19" name="umatrix6x6D.PNG"/>
                           <pic:cNvPicPr/>
                         </pic:nvPicPr>
                         <pic:blipFill>
-                          <a:blip r:embed="rId11" cstate="print">
+                          <a:blip r:embed="rId16">
                             <a:extLst>
                               <a:ext uri="{28A0092B-C50C-407E-A947-70E740481C1C}">
                                 <a14:useLocalDpi xmlns:a14="http://schemas.microsoft.com/office/drawing/2010/main" val="0"/>
@@ -2170,7 +2811,7 @@
                         <pic:spPr>
                           <a:xfrm>
                             <a:off x="0" y="0"/>
-                            <a:ext cx="1218464" cy="1317259"/>
+                            <a:ext cx="1491981" cy="1664525"/>
                           </a:xfrm>
                           <a:prstGeom prst="rect">
                             <a:avLst/>
@@ -2194,10 +2835,10 @@
                 <w:noProof/>
               </w:rPr>
               <w:drawing>
-                <wp:inline distT="0" distB="0" distL="0" distR="0" wp14:anchorId="3D329CB5" wp14:editId="59B2B254">
-                  <wp:extent cx="1287207" cy="1269475"/>
-                  <wp:effectExtent l="0" t="0" r="8255" b="6985"/>
-                  <wp:docPr id="13" name="Picture 13"/>
+                <wp:inline distT="0" distB="0" distL="0" distR="0" wp14:anchorId="12770B7A" wp14:editId="39D58C5E">
+                  <wp:extent cx="1654736" cy="1545996"/>
+                  <wp:effectExtent l="0" t="0" r="3175" b="0"/>
+                  <wp:docPr id="20" name="Picture 20"/>
                   <wp:cNvGraphicFramePr>
                     <a:graphicFrameLocks xmlns:a="http://schemas.openxmlformats.org/drawingml/2006/main" noChangeAspect="1"/>
                   </wp:cNvGraphicFramePr>
@@ -2205,11 +2846,11 @@
                     <a:graphicData uri="http://schemas.openxmlformats.org/drawingml/2006/picture">
                       <pic:pic xmlns:pic="http://schemas.openxmlformats.org/drawingml/2006/picture">
                         <pic:nvPicPr>
-                          <pic:cNvPr id="12" name="umatrix17x17.PNG"/>
+                          <pic:cNvPr id="20" name="umatrix17x17D.PNG"/>
                           <pic:cNvPicPr/>
                         </pic:nvPicPr>
                         <pic:blipFill>
-                          <a:blip r:embed="rId12" cstate="print">
+                          <a:blip r:embed="rId17">
                             <a:extLst>
                               <a:ext uri="{28A0092B-C50C-407E-A947-70E740481C1C}">
                                 <a14:useLocalDpi xmlns:a14="http://schemas.microsoft.com/office/drawing/2010/main" val="0"/>
@@ -2223,7 +2864,7 @@
                         <pic:spPr>
                           <a:xfrm>
                             <a:off x="0" y="0"/>
-                            <a:ext cx="1297029" cy="1279162"/>
+                            <a:ext cx="1677190" cy="1566974"/>
                           </a:xfrm>
                           <a:prstGeom prst="rect">
                             <a:avLst/>
@@ -2247,10 +2888,10 @@
                 <w:noProof/>
               </w:rPr>
               <w:drawing>
-                <wp:inline distT="0" distB="0" distL="0" distR="0" wp14:anchorId="377033E8" wp14:editId="66841AA1">
-                  <wp:extent cx="1292772" cy="1280057"/>
-                  <wp:effectExtent l="0" t="0" r="3175" b="0"/>
-                  <wp:docPr id="15" name="Picture 15"/>
+                <wp:inline distT="0" distB="0" distL="0" distR="0" wp14:anchorId="60646067" wp14:editId="6A2096E1">
+                  <wp:extent cx="1640264" cy="1558731"/>
+                  <wp:effectExtent l="0" t="0" r="0" b="3810"/>
+                  <wp:docPr id="21" name="Picture 21"/>
                   <wp:cNvGraphicFramePr>
                     <a:graphicFrameLocks xmlns:a="http://schemas.openxmlformats.org/drawingml/2006/main" noChangeAspect="1"/>
                   </wp:cNvGraphicFramePr>
@@ -2258,11 +2899,11 @@
                     <a:graphicData uri="http://schemas.openxmlformats.org/drawingml/2006/picture">
                       <pic:pic xmlns:pic="http://schemas.openxmlformats.org/drawingml/2006/picture">
                         <pic:nvPicPr>
-                          <pic:cNvPr id="14" name="um50x50.PNG"/>
+                          <pic:cNvPr id="21" name="umatrix50x50D.PNG"/>
                           <pic:cNvPicPr/>
                         </pic:nvPicPr>
                         <pic:blipFill>
-                          <a:blip r:embed="rId13">
+                          <a:blip r:embed="rId18">
                             <a:extLst>
                               <a:ext uri="{28A0092B-C50C-407E-A947-70E740481C1C}">
                                 <a14:useLocalDpi xmlns:a14="http://schemas.microsoft.com/office/drawing/2010/main" val="0"/>
@@ -2276,7 +2917,7 @@
                         <pic:spPr>
                           <a:xfrm>
                             <a:off x="0" y="0"/>
-                            <a:ext cx="1316615" cy="1303666"/>
+                            <a:ext cx="1658222" cy="1575797"/>
                           </a:xfrm>
                           <a:prstGeom prst="rect">
                             <a:avLst/>
@@ -2308,7 +2949,7 @@
           </w:tcPr>
           <w:p>
             <w:r>
-              <w:t>inconclusive</w:t>
+              <w:t>2</w:t>
             </w:r>
           </w:p>
         </w:tc>
@@ -2328,53 +2969,153 @@
           </w:tcPr>
           <w:p>
             <w:r>
-              <w:t>5</w:t>
+              <w:t>4</w:t>
+            </w:r>
+          </w:p>
+        </w:tc>
+      </w:tr>
+      <w:tr>
+        <w:tc>
+          <w:tcPr>
+            <w:tcW w:w="2254" w:type="dxa"/>
+          </w:tcPr>
+          <w:p>
+            <w:r>
+              <w:t>Training Time (s)</w:t>
+            </w:r>
+          </w:p>
+        </w:tc>
+        <w:tc>
+          <w:tcPr>
+            <w:tcW w:w="2254" w:type="dxa"/>
+          </w:tcPr>
+          <w:p>
+            <w:r>
+              <w:t>0.272000</w:t>
+            </w:r>
+          </w:p>
+        </w:tc>
+        <w:tc>
+          <w:tcPr>
+            <w:tcW w:w="2254" w:type="dxa"/>
+          </w:tcPr>
+          <w:p>
+            <w:r>
+              <w:t>0.835000</w:t>
+            </w:r>
+          </w:p>
+        </w:tc>
+        <w:tc>
+          <w:tcPr>
+            <w:tcW w:w="2254" w:type="dxa"/>
+          </w:tcPr>
+          <w:p>
+            <w:r>
+              <w:t>17.192000</w:t>
+            </w:r>
+          </w:p>
+        </w:tc>
+      </w:tr>
+      <w:tr>
+        <w:tc>
+          <w:tcPr>
+            <w:tcW w:w="2254" w:type="dxa"/>
+          </w:tcPr>
+          <w:p>
+            <w:r>
+              <w:t>Quantization Error</w:t>
+            </w:r>
+          </w:p>
+        </w:tc>
+        <w:tc>
+          <w:tcPr>
+            <w:tcW w:w="2254" w:type="dxa"/>
+          </w:tcPr>
+          <w:p>
+            <w:r>
+              <w:t>0.561950</w:t>
+            </w:r>
+          </w:p>
+        </w:tc>
+        <w:tc>
+          <w:tcPr>
+            <w:tcW w:w="2254" w:type="dxa"/>
+          </w:tcPr>
+          <w:p>
+            <w:r>
+              <w:t>0.217925</w:t>
+            </w:r>
+          </w:p>
+        </w:tc>
+        <w:tc>
+          <w:tcPr>
+            <w:tcW w:w="2254" w:type="dxa"/>
+          </w:tcPr>
+          <w:p>
+            <w:r>
+              <w:t>0.080829</w:t>
             </w:r>
           </w:p>
         </w:tc>
       </w:tr>
     </w:tbl>
     <w:p/>
+    <w:p>
+      <w:r>
+        <w:t>Visualize, we choose 4 clusters but the cluster labels are derived from the 50x50 SOM.</w:t>
+      </w:r>
+      <w:bookmarkStart w:id="0" w:name="_GoBack"/>
+      <w:bookmarkEnd w:id="0"/>
+    </w:p>
+    <w:p>
+      <w:pPr>
+        <w:pStyle w:val="Heading2"/>
+      </w:pPr>
+      <w:r>
+        <w:t>K Means Clustering</w:t>
+      </w:r>
+    </w:p>
+    <w:p>
+      <w:r>
+        <w:t>K means is the most popular</w:t>
+      </w:r>
+    </w:p>
+    <w:p>
+      <w:r>
+        <w:t xml:space="preserve">The disadvantage of the K Means clustering is that we </w:t>
+      </w:r>
+      <w:proofErr w:type="gramStart"/>
+      <w:r>
+        <w:t>have to</w:t>
+      </w:r>
+      <w:proofErr w:type="gramEnd"/>
+      <w:r>
+        <w:t xml:space="preserve"> supply it with how many clusters it should divide the data into. This prevents us from achieving true knowledge discovery of finding the ideal clusters that the data should be divided into.</w:t>
+      </w:r>
+      <w:r>
+        <w:t xml:space="preserve"> </w:t>
+      </w:r>
+    </w:p>
+    <w:p>
+      <w:r>
+        <w:t>K = 4</w:t>
+      </w:r>
+    </w:p>
+    <w:p>
+      <w:pPr>
+        <w:pStyle w:val="Heading2"/>
+      </w:pPr>
+      <w:r>
+        <w:t xml:space="preserve">DBSCAN </w:t>
+      </w:r>
+      <w:r>
+        <w:t>Density-based spatial clustering of applications with noise (DBSCAN)</w:t>
+      </w:r>
+    </w:p>
     <w:p/>
     <w:p>
-      <w:pPr>
-        <w:pStyle w:val="Heading2"/>
-      </w:pPr>
-      <w:r>
-        <w:lastRenderedPageBreak/>
-        <w:t>K Means Clustering</w:t>
-      </w:r>
-    </w:p>
-    <w:p>
-      <w:r>
-        <w:t>K means is the most popular</w:t>
-      </w:r>
-    </w:p>
-    <w:p>
-      <w:r>
-        <w:t xml:space="preserve">The disadvantage of the K Means clustering is that we </w:t>
-      </w:r>
-      <w:proofErr w:type="gramStart"/>
-      <w:r>
-        <w:t>have to</w:t>
-      </w:r>
-      <w:proofErr w:type="gramEnd"/>
-      <w:r>
-        <w:t xml:space="preserve"> supply it with how many clusters it should divide the data into. This prevents us from achieving true knowledge discovery of finding the ideal clusters that the data should be divided into.</w:t>
-      </w:r>
-      <w:r>
-        <w:t xml:space="preserve"> </w:t>
-      </w:r>
-    </w:p>
-    <w:p>
-      <w:pPr>
-        <w:pStyle w:val="Heading2"/>
-      </w:pPr>
-      <w:r>
-        <w:t xml:space="preserve">DBSCAN </w:t>
-      </w:r>
-      <w:r>
-        <w:t>Density-based spatial clustering of applications with noise (DBSCAN)</w:t>
+      <w:r>
+        <w:t>K = 4</w:t>
       </w:r>
     </w:p>
     <w:p>
@@ -3469,6 +4210,104 @@
       </w:tblBorders>
     </w:tblPr>
   </w:style>
+  <w:style w:type="character" w:styleId="CommentReference">
+    <w:name w:val="annotation reference"/>
+    <w:basedOn w:val="DefaultParagraphFont"/>
+    <w:uiPriority w:val="99"/>
+    <w:semiHidden/>
+    <w:unhideWhenUsed/>
+    <w:rsid w:val="00C12A83"/>
+    <w:rPr>
+      <w:sz w:val="16"/>
+      <w:szCs w:val="16"/>
+    </w:rPr>
+  </w:style>
+  <w:style w:type="paragraph" w:styleId="CommentText">
+    <w:name w:val="annotation text"/>
+    <w:basedOn w:val="Normal"/>
+    <w:link w:val="CommentTextChar"/>
+    <w:uiPriority w:val="99"/>
+    <w:semiHidden/>
+    <w:unhideWhenUsed/>
+    <w:rsid w:val="00C12A83"/>
+    <w:pPr>
+      <w:spacing w:line="240" w:lineRule="auto"/>
+    </w:pPr>
+    <w:rPr>
+      <w:sz w:val="20"/>
+      <w:szCs w:val="20"/>
+    </w:rPr>
+  </w:style>
+  <w:style w:type="character" w:customStyle="1" w:styleId="CommentTextChar">
+    <w:name w:val="Comment Text Char"/>
+    <w:basedOn w:val="DefaultParagraphFont"/>
+    <w:link w:val="CommentText"/>
+    <w:uiPriority w:val="99"/>
+    <w:semiHidden/>
+    <w:rsid w:val="00C12A83"/>
+    <w:rPr>
+      <w:sz w:val="20"/>
+      <w:szCs w:val="20"/>
+    </w:rPr>
+  </w:style>
+  <w:style w:type="paragraph" w:styleId="CommentSubject">
+    <w:name w:val="annotation subject"/>
+    <w:basedOn w:val="CommentText"/>
+    <w:next w:val="CommentText"/>
+    <w:link w:val="CommentSubjectChar"/>
+    <w:uiPriority w:val="99"/>
+    <w:semiHidden/>
+    <w:unhideWhenUsed/>
+    <w:rsid w:val="00C12A83"/>
+    <w:rPr>
+      <w:b/>
+      <w:bCs/>
+    </w:rPr>
+  </w:style>
+  <w:style w:type="character" w:customStyle="1" w:styleId="CommentSubjectChar">
+    <w:name w:val="Comment Subject Char"/>
+    <w:basedOn w:val="CommentTextChar"/>
+    <w:link w:val="CommentSubject"/>
+    <w:uiPriority w:val="99"/>
+    <w:semiHidden/>
+    <w:rsid w:val="00C12A83"/>
+    <w:rPr>
+      <w:b/>
+      <w:bCs/>
+      <w:sz w:val="20"/>
+      <w:szCs w:val="20"/>
+    </w:rPr>
+  </w:style>
+  <w:style w:type="paragraph" w:styleId="BalloonText">
+    <w:name w:val="Balloon Text"/>
+    <w:basedOn w:val="Normal"/>
+    <w:link w:val="BalloonTextChar"/>
+    <w:uiPriority w:val="99"/>
+    <w:semiHidden/>
+    <w:unhideWhenUsed/>
+    <w:rsid w:val="00C12A83"/>
+    <w:pPr>
+      <w:spacing w:after="0" w:line="240" w:lineRule="auto"/>
+    </w:pPr>
+    <w:rPr>
+      <w:rFonts w:ascii="Segoe UI" w:hAnsi="Segoe UI" w:cs="Segoe UI"/>
+      <w:sz w:val="18"/>
+      <w:szCs w:val="18"/>
+    </w:rPr>
+  </w:style>
+  <w:style w:type="character" w:customStyle="1" w:styleId="BalloonTextChar">
+    <w:name w:val="Balloon Text Char"/>
+    <w:basedOn w:val="DefaultParagraphFont"/>
+    <w:link w:val="BalloonText"/>
+    <w:uiPriority w:val="99"/>
+    <w:semiHidden/>
+    <w:rsid w:val="00C12A83"/>
+    <w:rPr>
+      <w:rFonts w:ascii="Segoe UI" w:hAnsi="Segoe UI" w:cs="Segoe UI"/>
+      <w:sz w:val="18"/>
+      <w:szCs w:val="18"/>
+    </w:rPr>
+  </w:style>
 </w:styles>
 </file>
 

</xml_diff>